<commit_message>
merge some changes from svn
</commit_message>
<xml_diff>
--- a/examples/test_model/readme.docx
+++ b/examples/test_model/readme.docx
@@ -3,154 +3,90 @@
 <w:document xmlns:wpc="http://schemas.microsoft.com/office/word/2010/wordprocessingCanvas" xmlns:mc="http://schemas.openxmlformats.org/markup-compatibility/2006" xmlns:o="urn:schemas-microsoft-com:office:office" xmlns:r="http://schemas.openxmlformats.org/officeDocument/2006/relationships" xmlns:m="http://schemas.openxmlformats.org/officeDocument/2006/math" xmlns:v="urn:schemas-microsoft-com:vml" xmlns:wp14="http://schemas.microsoft.com/office/word/2010/wordprocessingDrawing" xmlns:wp="http://schemas.openxmlformats.org/drawingml/2006/wordprocessingDrawing" xmlns:w10="urn:schemas-microsoft-com:office:word" xmlns:w="http://schemas.openxmlformats.org/wordprocessingml/2006/main" xmlns:w14="http://schemas.microsoft.com/office/word/2010/wordml" xmlns:w15="http://schemas.microsoft.com/office/word/2012/wordml" xmlns:wpg="http://schemas.microsoft.com/office/word/2010/wordprocessingGroup" xmlns:wpi="http://schemas.microsoft.com/office/word/2010/wordprocessingInk" xmlns:wne="http://schemas.microsoft.com/office/word/2006/wordml" xmlns:wps="http://schemas.microsoft.com/office/word/2010/wordprocessingShape" mc:Ignorable="w14 w15 wp14">
   <w:body>
     <w:p>
-      <w:r>
-        <w:t>Let A and P be two models,</w:t>
+      <w:pPr>
+        <w:pStyle w:val="Heading2"/>
+      </w:pPr>
+      <w:r>
+        <w:t>Usage</w:t>
       </w:r>
     </w:p>
     <w:p>
       <w:r>
-        <w:t xml:space="preserve">A = PA + FA + XF + YG + c </w:t>
-      </w:r>
-    </w:p>
-    <w:p>
-      <w:r>
-        <w:t>P = (PP + FP)X^2+ cY + F + G</w:t>
-      </w:r>
-    </w:p>
-    <w:p>
-      <w:r>
-        <w:t>where PA , FA , PP , FP are the total area and total perimeter of all probabilistic and fuzzy shapes respectively, X and Y are probabilistic random variables, F and G are fuzzy numbers</w:t>
-      </w:r>
-      <w:r>
-        <w:rPr>
-          <w:rStyle w:val="FootnoteReference"/>
-        </w:rPr>
-        <w:footnoteReference w:id="1"/>
-      </w:r>
-      <w:r>
-        <w:t xml:space="preserve">, and c is a constant. </w:t>
-      </w:r>
-    </w:p>
-    <w:p>
-      <w:r>
-        <w:rPr>
-          <w:noProof/>
-        </w:rPr>
-        <w:drawing>
-          <wp:anchor distT="0" distB="0" distL="114300" distR="114300" simplePos="0" relativeHeight="251655168" behindDoc="0" locked="0" layoutInCell="1" allowOverlap="1" wp14:anchorId="40E03B47" wp14:editId="754EF339">
-            <wp:simplePos x="0" y="0"/>
-            <wp:positionH relativeFrom="column">
-              <wp:posOffset>0</wp:posOffset>
-            </wp:positionH>
-            <wp:positionV relativeFrom="paragraph">
-              <wp:posOffset>-2540</wp:posOffset>
-            </wp:positionV>
-            <wp:extent cx="2524125" cy="1922145"/>
-            <wp:effectExtent l="0" t="0" r="9525" b="1905"/>
-            <wp:wrapSquare wrapText="bothSides"/>
-            <wp:docPr id="2" name="Picture 2"/>
-            <wp:cNvGraphicFramePr>
-              <a:graphicFrameLocks xmlns:a="http://schemas.openxmlformats.org/drawingml/2006/main" noChangeAspect="1"/>
-            </wp:cNvGraphicFramePr>
-            <a:graphic xmlns:a="http://schemas.openxmlformats.org/drawingml/2006/main">
-              <a:graphicData uri="http://schemas.openxmlformats.org/drawingml/2006/picture">
-                <pic:pic xmlns:pic="http://schemas.openxmlformats.org/drawingml/2006/picture">
-                  <pic:nvPicPr>
-                    <pic:cNvPr id="1" name=""/>
-                    <pic:cNvPicPr/>
-                  </pic:nvPicPr>
-                  <pic:blipFill>
-                    <a:blip r:embed="rId7">
-                      <a:extLst>
-                        <a:ext uri="{28A0092B-C50C-407E-A947-70E740481C1C}">
-                          <a14:useLocalDpi xmlns:a14="http://schemas.microsoft.com/office/drawing/2010/main" val="0"/>
-                        </a:ext>
-                      </a:extLst>
-                    </a:blip>
-                    <a:stretch>
-                      <a:fillRect/>
-                    </a:stretch>
-                  </pic:blipFill>
-                  <pic:spPr>
-                    <a:xfrm>
-                      <a:off x="0" y="0"/>
-                      <a:ext cx="2524125" cy="1922145"/>
-                    </a:xfrm>
-                    <a:prstGeom prst="rect">
-                      <a:avLst/>
-                    </a:prstGeom>
-                  </pic:spPr>
-                </pic:pic>
-              </a:graphicData>
-            </a:graphic>
-            <wp14:sizeRelH relativeFrom="page">
-              <wp14:pctWidth>0</wp14:pctWidth>
-            </wp14:sizeRelH>
-            <wp14:sizeRelV relativeFrom="page">
-              <wp14:pctHeight>0</wp14:pctHeight>
-            </wp14:sizeRelV>
-          </wp:anchor>
-        </w:drawing>
-      </w:r>
-      <w:r>
-        <w:t>For this example, let the inputs to A and P consist of 4 shapes (</w:t>
-      </w:r>
-      <w:r>
-        <w:t>figure 1</w:t>
-      </w:r>
-      <w:r>
-        <w:t>). The definition of the shapes as well as the remaining parameters are shown in the tables below.</w:t>
-      </w:r>
-      <w:r>
-        <w:rPr>
-          <w:noProof/>
-        </w:rPr>
-        <w:t xml:space="preserve"> </w:t>
+        <w:t>On the command line, run</w:t>
       </w:r>
     </w:p>
     <w:p>
       <w:pPr>
-        <w:rPr>
-          <w:noProof/>
+        <w:ind w:firstLine="720"/>
+        <w:rPr>
+          <w:rFonts w:ascii="Courier New" w:hAnsi="Courier New" w:cs="Courier New"/>
         </w:rPr>
       </w:pPr>
       <w:r>
         <w:rPr>
-          <w:noProof/>
-        </w:rPr>
-        <w:t>Execute on the command line:</w:t>
+          <w:rFonts w:ascii="Courier New" w:hAnsi="Courier New" w:cs="Courier New"/>
+        </w:rPr>
+        <w:t>python test_model_run.py</w:t>
       </w:r>
     </w:p>
     <w:p>
       <w:pPr>
         <w:rPr>
           <w:rFonts w:ascii="Courier New" w:hAnsi="Courier New" w:cs="Courier New"/>
+        </w:rPr>
+      </w:pPr>
+      <w:r>
+        <w:rPr>
           <w:noProof/>
         </w:rPr>
+        <w:t>After executing, a series of figures will be displayed for A and P including: the minimum and maximum CDF for each alpha-level, the combined minimum and maximum (figure 1 and 2), and an interactive 3D plot of the combinied minimum and maximum</w:t>
+      </w:r>
+      <w:r>
+        <w:rPr>
+          <w:noProof/>
+        </w:rPr>
+        <w:t xml:space="preserve">. The file </w:t>
+      </w:r>
+      <w:r>
+        <w:rPr>
+          <w:noProof/>
+        </w:rPr>
+        <w:t>test_model_run_uq results</w:t>
+      </w:r>
+      <w:r>
+        <w:rPr>
+          <w:noProof/>
+        </w:rPr>
+        <w:t xml:space="preserve"> also contains the console output of the run used to create these figures</w:t>
+      </w:r>
+    </w:p>
+    <w:p>
+      <w:pPr>
+        <w:pStyle w:val="Heading2"/>
       </w:pPr>
       <w:r>
-        <w:rPr>
-          <w:rFonts w:ascii="Courier New" w:hAnsi="Courier New" w:cs="Courier New"/>
-          <w:noProof/>
-        </w:rPr>
-        <w:tab/>
-        <w:t>python test_model_run</w:t>
-      </w:r>
-      <w:r>
-        <w:rPr>
-          <w:rFonts w:ascii="Courier New" w:hAnsi="Courier New" w:cs="Courier New"/>
-          <w:noProof/>
-        </w:rPr>
-        <w:t>_uq</w:t>
+        <w:t>Explanation</w:t>
+      </w:r>
+    </w:p>
+    <w:p>
+      <w:r>
+        <w:t>Let A and P be two models,</w:t>
+      </w:r>
+    </w:p>
+    <w:p>
+      <w:r>
+        <w:t xml:space="preserve">                       </w:t>
       </w:r>
       <w:bookmarkStart w:id="0" w:name="_GoBack"/>
       <w:bookmarkEnd w:id="0"/>
       <w:r>
-        <w:rPr>
-          <w:rFonts w:ascii="Courier New" w:hAnsi="Courier New" w:cs="Courier New"/>
-          <w:noProof/>
-        </w:rPr>
-        <w:t>.py</w:t>
+        <w:t xml:space="preserve">A = PA + FA + XF + YG + c </w:t>
+      </w:r>
+      <w:r>
+        <w:t xml:space="preserve">                                   </w:t>
+      </w:r>
+      <w:r>
+        <w:t>P = (PP + FP)X^2+ cY + F + G</w:t>
       </w:r>
     </w:p>
     <w:p>
@@ -161,7 +97,221 @@
         <mc:AlternateContent>
           <mc:Choice Requires="wpg">
             <w:drawing>
-              <wp:anchor distT="0" distB="0" distL="114300" distR="114300" simplePos="0" relativeHeight="251667456" behindDoc="0" locked="0" layoutInCell="1" allowOverlap="1" wp14:anchorId="2720BE51" wp14:editId="2E31F87A">
+              <wp:anchor distT="0" distB="0" distL="114300" distR="114300" simplePos="0" relativeHeight="251674624" behindDoc="0" locked="0" layoutInCell="1" allowOverlap="1">
+                <wp:simplePos x="0" y="0"/>
+                <wp:positionH relativeFrom="column">
+                  <wp:posOffset>0</wp:posOffset>
+                </wp:positionH>
+                <wp:positionV relativeFrom="paragraph">
+                  <wp:posOffset>464161</wp:posOffset>
+                </wp:positionV>
+                <wp:extent cx="1612900" cy="1440276"/>
+                <wp:effectExtent l="0" t="0" r="6350" b="7620"/>
+                <wp:wrapSquare wrapText="bothSides"/>
+                <wp:docPr id="12" name="Group 12"/>
+                <wp:cNvGraphicFramePr/>
+                <a:graphic xmlns:a="http://schemas.openxmlformats.org/drawingml/2006/main">
+                  <a:graphicData uri="http://schemas.microsoft.com/office/word/2010/wordprocessingGroup">
+                    <wpg:wgp>
+                      <wpg:cNvGrpSpPr/>
+                      <wpg:grpSpPr>
+                        <a:xfrm>
+                          <a:off x="0" y="0"/>
+                          <a:ext cx="1612900" cy="1440276"/>
+                          <a:chOff x="0" y="0"/>
+                          <a:chExt cx="1612900" cy="1440276"/>
+                        </a:xfrm>
+                      </wpg:grpSpPr>
+                      <pic:pic xmlns:pic="http://schemas.openxmlformats.org/drawingml/2006/picture">
+                        <pic:nvPicPr>
+                          <pic:cNvPr id="2" name="Picture 2"/>
+                          <pic:cNvPicPr>
+                            <a:picLocks noChangeAspect="1"/>
+                          </pic:cNvPicPr>
+                        </pic:nvPicPr>
+                        <pic:blipFill>
+                          <a:blip r:embed="rId7">
+                            <a:extLst>
+                              <a:ext uri="{28A0092B-C50C-407E-A947-70E740481C1C}">
+                                <a14:useLocalDpi xmlns:a14="http://schemas.microsoft.com/office/drawing/2010/main" val="0"/>
+                              </a:ext>
+                            </a:extLst>
+                          </a:blip>
+                          <a:stretch>
+                            <a:fillRect/>
+                          </a:stretch>
+                        </pic:blipFill>
+                        <pic:spPr>
+                          <a:xfrm>
+                            <a:off x="0" y="0"/>
+                            <a:ext cx="1612900" cy="1228090"/>
+                          </a:xfrm>
+                          <a:prstGeom prst="rect">
+                            <a:avLst/>
+                          </a:prstGeom>
+                        </pic:spPr>
+                      </pic:pic>
+                      <wps:wsp>
+                        <wps:cNvPr id="3" name="Text Box 3"/>
+                        <wps:cNvSpPr txBox="1"/>
+                        <wps:spPr>
+                          <a:xfrm>
+                            <a:off x="0" y="1285336"/>
+                            <a:ext cx="1612900" cy="154940"/>
+                          </a:xfrm>
+                          <a:prstGeom prst="rect">
+                            <a:avLst/>
+                          </a:prstGeom>
+                          <a:solidFill>
+                            <a:prstClr val="white"/>
+                          </a:solidFill>
+                          <a:ln>
+                            <a:noFill/>
+                          </a:ln>
+                          <a:effectLst/>
+                        </wps:spPr>
+                        <wps:txbx>
+                          <w:txbxContent>
+                            <w:p>
+                              <w:pPr>
+                                <w:pStyle w:val="Caption"/>
+                                <w:rPr>
+                                  <w:noProof/>
+                                </w:rPr>
+                              </w:pPr>
+                              <w:r>
+                                <w:t xml:space="preserve">Figure </w:t>
+                              </w:r>
+                              <w:fldSimple w:instr=" SEQ Figure \* ARABIC ">
+                                <w:r>
+                                  <w:rPr>
+                                    <w:noProof/>
+                                  </w:rPr>
+                                  <w:t>1</w:t>
+                                </w:r>
+                              </w:fldSimple>
+                            </w:p>
+                          </w:txbxContent>
+                        </wps:txbx>
+                        <wps:bodyPr rot="0" spcFirstLastPara="0" vertOverflow="overflow" horzOverflow="overflow" vert="horz" wrap="square" lIns="0" tIns="0" rIns="0" bIns="0" numCol="1" spcCol="0" rtlCol="0" fromWordArt="0" anchor="t" anchorCtr="0" forceAA="0" compatLnSpc="1">
+                          <a:prstTxWarp prst="textNoShape">
+                            <a:avLst/>
+                          </a:prstTxWarp>
+                          <a:noAutofit/>
+                        </wps:bodyPr>
+                      </wps:wsp>
+                    </wpg:wgp>
+                  </a:graphicData>
+                </a:graphic>
+              </wp:anchor>
+            </w:drawing>
+          </mc:Choice>
+          <mc:Fallback>
+            <w:pict>
+              <v:group id="Group 12" o:spid="_x0000_s1026" style="position:absolute;margin-left:0;margin-top:36.55pt;width:127pt;height:113.4pt;z-index:251674624" coordsize="16129,14402" o:gfxdata="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">
+                <v:shapetype id="_x0000_t75" coordsize="21600,21600" o:spt="75" o:preferrelative="t" path="m@4@5l@4@11@9@11@9@5xe" filled="f" stroked="f">
+                  <v:stroke joinstyle="miter"/>
+                  <v:formulas>
+                    <v:f eqn="if lineDrawn pixelLineWidth 0"/>
+                    <v:f eqn="sum @0 1 0"/>
+                    <v:f eqn="sum 0 0 @1"/>
+                    <v:f eqn="prod @2 1 2"/>
+                    <v:f eqn="prod @3 21600 pixelWidth"/>
+                    <v:f eqn="prod @3 21600 pixelHeight"/>
+                    <v:f eqn="sum @0 0 1"/>
+                    <v:f eqn="prod @6 1 2"/>
+                    <v:f eqn="prod @7 21600 pixelWidth"/>
+                    <v:f eqn="sum @8 21600 0"/>
+                    <v:f eqn="prod @7 21600 pixelHeight"/>
+                    <v:f eqn="sum @10 21600 0"/>
+                  </v:formulas>
+                  <v:path o:extrusionok="f" gradientshapeok="t" o:connecttype="rect"/>
+                  <o:lock v:ext="edit" aspectratio="t"/>
+                </v:shapetype>
+                <v:shape id="Picture 2" o:spid="_x0000_s1027" type="#_x0000_t75" style="position:absolute;width:16129;height:12280;visibility:visible;mso-wrap-style:square" o:gfxdata="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">
+                  <v:imagedata r:id="rId8" o:title=""/>
+                  <v:path arrowok="t"/>
+                </v:shape>
+                <v:shapetype id="_x0000_t202" coordsize="21600,21600" o:spt="202" path="m,l,21600r21600,l21600,xe">
+                  <v:stroke joinstyle="miter"/>
+                  <v:path gradientshapeok="t" o:connecttype="rect"/>
+                </v:shapetype>
+                <v:shape id="Text Box 3" o:spid="_x0000_s1028" type="#_x0000_t202" style="position:absolute;top:12853;width:16129;height:1549;visibility:visible;mso-wrap-style:square;v-text-anchor:top" o:gfxdata="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" stroked="f">
+                  <v:textbox inset="0,0,0,0">
+                    <w:txbxContent>
+                      <w:p>
+                        <w:pPr>
+                          <w:pStyle w:val="Caption"/>
+                          <w:rPr>
+                            <w:noProof/>
+                          </w:rPr>
+                        </w:pPr>
+                        <w:r>
+                          <w:t xml:space="preserve">Figure </w:t>
+                        </w:r>
+                        <w:fldSimple w:instr=" SEQ Figure \* ARABIC ">
+                          <w:r>
+                            <w:rPr>
+                              <w:noProof/>
+                            </w:rPr>
+                            <w:t>1</w:t>
+                          </w:r>
+                        </w:fldSimple>
+                      </w:p>
+                    </w:txbxContent>
+                  </v:textbox>
+                </v:shape>
+                <w10:wrap type="square"/>
+              </v:group>
+            </w:pict>
+          </mc:Fallback>
+        </mc:AlternateContent>
+      </w:r>
+      <w:r>
+        <w:t>where PA , FA , PP , FP are the total area and total perimeter of all probabilistic and fuzzy shapes respectively, X and Y are probabilistic random variables, F and G are fuzzy numbers</w:t>
+      </w:r>
+      <w:r>
+        <w:rPr>
+          <w:rStyle w:val="FootnoteReference"/>
+        </w:rPr>
+        <w:footnoteReference w:id="1"/>
+      </w:r>
+      <w:r>
+        <w:t xml:space="preserve">, and c is a constant. </w:t>
+      </w:r>
+    </w:p>
+    <w:p>
+      <w:r>
+        <w:t>For this example, let the inputs to A and P consist of 4 shapes (</w:t>
+      </w:r>
+      <w:r>
+        <w:t>figure 1</w:t>
+      </w:r>
+      <w:r>
+        <w:t>). The definition of the shapes as well as the remaining parameters are shown in the tables below.</w:t>
+      </w:r>
+      <w:r>
+        <w:rPr>
+          <w:noProof/>
+        </w:rPr>
+        <w:t xml:space="preserve"> </w:t>
+      </w:r>
+    </w:p>
+    <w:p>
+      <w:pPr>
+        <w:rPr>
+          <w:rFonts w:ascii="Courier New" w:hAnsi="Courier New" w:cs="Courier New"/>
+          <w:noProof/>
+        </w:rPr>
+      </w:pPr>
+      <w:r>
+        <w:rPr>
+          <w:noProof/>
+        </w:rPr>
+        <mc:AlternateContent>
+          <mc:Choice Requires="wpg">
+            <w:drawing>
+              <wp:anchor distT="0" distB="0" distL="114300" distR="114300" simplePos="0" relativeHeight="251666432" behindDoc="0" locked="0" layoutInCell="1" allowOverlap="1" wp14:anchorId="0F878407" wp14:editId="5CE0A781">
                 <wp:simplePos x="0" y="0"/>
                 <wp:positionH relativeFrom="column">
                   <wp:posOffset>3783965</wp:posOffset>
@@ -194,7 +344,7 @@
                           </pic:cNvPicPr>
                         </pic:nvPicPr>
                         <pic:blipFill>
-                          <a:blip r:embed="rId8">
+                          <a:blip r:embed="rId9">
                             <a:extLst>
                               <a:ext uri="{28A0092B-C50C-407E-A947-70E740481C1C}">
                                 <a14:useLocalDpi xmlns:a14="http://schemas.microsoft.com/office/drawing/2010/main" val="0"/>
@@ -270,35 +420,12 @@
           </mc:Choice>
           <mc:Fallback>
             <w:pict>
-              <v:group w14:anchorId="2720BE51" id="Group 10" o:spid="_x0000_s1026" style="position:absolute;margin-left:297.95pt;margin-top:234.05pt;width:211.45pt;height:129pt;z-index:251667456;mso-width-relative:margin;mso-height-relative:margin" coordsize="29356,17907" o:gfxdata="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">
-                <v:shapetype id="_x0000_t75" coordsize="21600,21600" o:spt="75" o:preferrelative="t" path="m@4@5l@4@11@9@11@9@5xe" filled="f" stroked="f">
-                  <v:stroke joinstyle="miter"/>
-                  <v:formulas>
-                    <v:f eqn="if lineDrawn pixelLineWidth 0"/>
-                    <v:f eqn="sum @0 1 0"/>
-                    <v:f eqn="sum 0 0 @1"/>
-                    <v:f eqn="prod @2 1 2"/>
-                    <v:f eqn="prod @3 21600 pixelWidth"/>
-                    <v:f eqn="prod @3 21600 pixelHeight"/>
-                    <v:f eqn="sum @0 0 1"/>
-                    <v:f eqn="prod @6 1 2"/>
-                    <v:f eqn="prod @7 21600 pixelWidth"/>
-                    <v:f eqn="sum @8 21600 0"/>
-                    <v:f eqn="prod @7 21600 pixelHeight"/>
-                    <v:f eqn="sum @10 21600 0"/>
-                  </v:formulas>
-                  <v:path o:extrusionok="f" gradientshapeok="t" o:connecttype="rect"/>
-                  <o:lock v:ext="edit" aspectratio="t"/>
-                </v:shapetype>
-                <v:shape id="Picture 6" o:spid="_x0000_s1027" type="#_x0000_t75" style="position:absolute;top:1143;width:29356;height:16764;visibility:visible;mso-wrap-style:square" o:gfxdata="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">
-                  <v:imagedata r:id="rId9" o:title=""/>
+              <v:group w14:anchorId="0F878407" id="Group 10" o:spid="_x0000_s1029" style="position:absolute;margin-left:297.95pt;margin-top:234.05pt;width:211.45pt;height:129pt;z-index:251666432;mso-width-relative:margin;mso-height-relative:margin" coordsize="29356,17907" o:gfxdata="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">
+                <v:shape id="Picture 6" o:spid="_x0000_s1030" type="#_x0000_t75" style="position:absolute;top:1143;width:29356;height:16764;visibility:visible;mso-wrap-style:square" o:gfxdata="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">
+                  <v:imagedata r:id="rId10" o:title=""/>
                   <v:path arrowok="t"/>
                 </v:shape>
-                <v:shapetype id="_x0000_t202" coordsize="21600,21600" o:spt="202" path="m,l,21600r21600,l21600,xe">
-                  <v:stroke joinstyle="miter"/>
-                  <v:path gradientshapeok="t" o:connecttype="rect"/>
-                </v:shapetype>
-                <v:shape id="Text Box 9" o:spid="_x0000_s1028" type="#_x0000_t202" style="position:absolute;width:29356;height:1428;visibility:visible;mso-wrap-style:square;v-text-anchor:top" o:gfxdata="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" stroked="f">
+                <v:shape id="Text Box 9" o:spid="_x0000_s1031" type="#_x0000_t202" style="position:absolute;width:29356;height:1428;visibility:visible;mso-wrap-style:square;v-text-anchor:top" o:gfxdata="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" stroked="f">
                   <v:textbox inset="0,0,0,0">
                     <w:txbxContent>
                       <w:p>
@@ -321,6 +448,12 @@
           </mc:Fallback>
         </mc:AlternateContent>
       </w:r>
+    </w:p>
+    <w:p>
+      <w:pPr>
+        <w:keepNext/>
+        <w:ind w:firstLine="720"/>
+      </w:pPr>
       <w:r>
         <w:rPr>
           <w:noProof/>
@@ -328,13 +461,13 @@
         <mc:AlternateContent>
           <mc:Choice Requires="wpg">
             <w:drawing>
-              <wp:anchor distT="0" distB="0" distL="114300" distR="114300" simplePos="0" relativeHeight="251672576" behindDoc="0" locked="0" layoutInCell="1" allowOverlap="1" wp14:anchorId="4E162BFF" wp14:editId="43A2C102">
+              <wp:anchor distT="0" distB="0" distL="114300" distR="114300" simplePos="0" relativeHeight="251671552" behindDoc="0" locked="0" layoutInCell="1" allowOverlap="1" wp14:anchorId="0D32163B" wp14:editId="558B92B9">
                 <wp:simplePos x="0" y="0"/>
                 <wp:positionH relativeFrom="column">
-                  <wp:posOffset>-425141</wp:posOffset>
+                  <wp:posOffset>-746820</wp:posOffset>
                 </wp:positionH>
                 <wp:positionV relativeFrom="paragraph">
-                  <wp:posOffset>1229360</wp:posOffset>
+                  <wp:posOffset>429907</wp:posOffset>
                 </wp:positionV>
                 <wp:extent cx="4212590" cy="3381375"/>
                 <wp:effectExtent l="0" t="0" r="0" b="9525"/>
@@ -361,7 +494,7 @@
                           </pic:cNvPicPr>
                         </pic:nvPicPr>
                         <pic:blipFill>
-                          <a:blip r:embed="rId10">
+                          <a:blip r:embed="rId11">
                             <a:extLst>
                               <a:ext uri="{28A0092B-C50C-407E-A947-70E740481C1C}">
                                 <a14:useLocalDpi xmlns:a14="http://schemas.microsoft.com/office/drawing/2010/main" val="0"/>
@@ -452,12 +585,12 @@
           </mc:Choice>
           <mc:Fallback>
             <w:pict>
-              <v:group w14:anchorId="4E162BFF" id="Group 14" o:spid="_x0000_s1029" style="position:absolute;margin-left:-33.5pt;margin-top:96.8pt;width:331.7pt;height:266.25pt;z-index:251672576" coordsize="42125,33813" o:gfxdata="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">
-                <v:shape id="Picture 1" o:spid="_x0000_s1030" type="#_x0000_t75" style="position:absolute;top:1524;width:42125;height:32289;visibility:visible;mso-wrap-style:square" o:gfxdata="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">
-                  <v:imagedata r:id="rId11" o:title=""/>
+              <v:group w14:anchorId="0D32163B" id="Group 14" o:spid="_x0000_s1032" style="position:absolute;left:0;text-align:left;margin-left:-58.8pt;margin-top:33.85pt;width:331.7pt;height:266.25pt;z-index:251671552" coordsize="42125,33813" o:gfxdata="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">
+                <v:shape id="Picture 1" o:spid="_x0000_s1033" type="#_x0000_t75" style="position:absolute;top:1524;width:42125;height:32289;visibility:visible;mso-wrap-style:square" o:gfxdata="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">
+                  <v:imagedata r:id="rId12" o:title=""/>
                   <v:path arrowok="t"/>
                 </v:shape>
-                <v:shape id="Text Box 13" o:spid="_x0000_s1031" type="#_x0000_t202" style="position:absolute;width:42125;height:1524;visibility:visible;mso-wrap-style:square;v-text-anchor:top" o:gfxdata="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" stroked="f">
+                <v:shape id="Text Box 13" o:spid="_x0000_s1034" type="#_x0000_t202" style="position:absolute;width:42125;height:1524;visibility:visible;mso-wrap-style:square;v-text-anchor:top" o:gfxdata="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" stroked="f">
                   <v:textbox inset="0,0,0,0">
                     <w:txbxContent>
                       <w:p>
@@ -470,14 +603,27 @@
                         <w:r>
                           <w:t xml:space="preserve">Table </w:t>
                         </w:r>
-                        <w:fldSimple w:instr=" SEQ Table \* ARABIC ">
-                          <w:r>
-                            <w:rPr>
-                              <w:noProof/>
-                            </w:rPr>
-                            <w:t>1</w:t>
-                          </w:r>
-                        </w:fldSimple>
+                        <w:r>
+                          <w:fldChar w:fldCharType="begin"/>
+                        </w:r>
+                        <w:r>
+                          <w:instrText xml:space="preserve"> SEQ Table \* ARABIC </w:instrText>
+                        </w:r>
+                        <w:r>
+                          <w:fldChar w:fldCharType="separate"/>
+                        </w:r>
+                        <w:r>
+                          <w:rPr>
+                            <w:noProof/>
+                          </w:rPr>
+                          <w:t>1</w:t>
+                        </w:r>
+                        <w:r>
+                          <w:rPr>
+                            <w:noProof/>
+                          </w:rPr>
+                          <w:fldChar w:fldCharType="end"/>
+                        </w:r>
                       </w:p>
                     </w:txbxContent>
                   </v:textbox>
@@ -493,153 +639,9 @@
           <w:noProof/>
         </w:rPr>
         <mc:AlternateContent>
-          <mc:Choice Requires="wps">
-            <w:drawing>
-              <wp:anchor distT="0" distB="0" distL="114300" distR="114300" simplePos="0" relativeHeight="251669504" behindDoc="0" locked="0" layoutInCell="1" allowOverlap="1" wp14:anchorId="55D34EBB" wp14:editId="26803014">
-                <wp:simplePos x="0" y="0"/>
-                <wp:positionH relativeFrom="column">
-                  <wp:posOffset>142875</wp:posOffset>
-                </wp:positionH>
-                <wp:positionV relativeFrom="paragraph">
-                  <wp:posOffset>753110</wp:posOffset>
-                </wp:positionV>
-                <wp:extent cx="2381250" cy="371475"/>
-                <wp:effectExtent l="0" t="0" r="0" b="9525"/>
-                <wp:wrapSquare wrapText="bothSides"/>
-                <wp:docPr id="11" name="Text Box 11"/>
-                <wp:cNvGraphicFramePr/>
-                <a:graphic xmlns:a="http://schemas.openxmlformats.org/drawingml/2006/main">
-                  <a:graphicData uri="http://schemas.microsoft.com/office/word/2010/wordprocessingShape">
-                    <wps:wsp>
-                      <wps:cNvSpPr txBox="1"/>
-                      <wps:spPr>
-                        <a:xfrm>
-                          <a:off x="0" y="0"/>
-                          <a:ext cx="2381250" cy="371475"/>
-                        </a:xfrm>
-                        <a:prstGeom prst="rect">
-                          <a:avLst/>
-                        </a:prstGeom>
-                        <a:solidFill>
-                          <a:prstClr val="white"/>
-                        </a:solidFill>
-                        <a:ln>
-                          <a:noFill/>
-                        </a:ln>
-                        <a:effectLst/>
-                      </wps:spPr>
-                      <wps:txbx>
-                        <w:txbxContent>
-                          <w:p>
-                            <w:pPr>
-                              <w:pStyle w:val="Caption"/>
-                              <w:rPr>
-                                <w:noProof/>
-                              </w:rPr>
-                            </w:pPr>
-                            <w:r>
-                              <w:t>Figure 1</w:t>
-                            </w:r>
-                            <w:r>
-                              <w:t xml:space="preserve">: OPD (lower left), OPR (upper left), </w:t>
-                            </w:r>
-                            <w:r>
-                              <w:br/>
-                            </w:r>
-                            <w:r>
-                              <w:t>OF</w:t>
-                            </w:r>
-                            <w:r>
-                              <w:t>E (lower right), OFV</w:t>
-                            </w:r>
-                            <w:r>
-                              <w:t xml:space="preserve"> (upper right)</w:t>
-                            </w:r>
-                          </w:p>
-                        </w:txbxContent>
-                      </wps:txbx>
-                      <wps:bodyPr rot="0" spcFirstLastPara="0" vertOverflow="overflow" horzOverflow="overflow" vert="horz" wrap="square" lIns="0" tIns="0" rIns="0" bIns="0" numCol="1" spcCol="0" rtlCol="0" fromWordArt="0" anchor="t" anchorCtr="0" forceAA="0" compatLnSpc="1">
-                        <a:prstTxWarp prst="textNoShape">
-                          <a:avLst/>
-                        </a:prstTxWarp>
-                        <a:noAutofit/>
-                      </wps:bodyPr>
-                    </wps:wsp>
-                  </a:graphicData>
-                </a:graphic>
-                <wp14:sizeRelH relativeFrom="margin">
-                  <wp14:pctWidth>0</wp14:pctWidth>
-                </wp14:sizeRelH>
-                <wp14:sizeRelV relativeFrom="margin">
-                  <wp14:pctHeight>0</wp14:pctHeight>
-                </wp14:sizeRelV>
-              </wp:anchor>
-            </w:drawing>
-          </mc:Choice>
-          <mc:Fallback>
-            <w:pict>
-              <v:shape w14:anchorId="55D34EBB" id="Text Box 11" o:spid="_x0000_s1032" type="#_x0000_t202" style="position:absolute;margin-left:11.25pt;margin-top:59.3pt;width:187.5pt;height:29.25pt;z-index:251669504;visibility:visible;mso-wrap-style:square;mso-width-percent:0;mso-height-percent:0;mso-wrap-distance-left:9pt;mso-wrap-distance-top:0;mso-wrap-distance-right:9pt;mso-wrap-distance-bottom:0;mso-position-horizontal:absolute;mso-position-horizontal-relative:text;mso-position-vertical:absolute;mso-position-vertical-relative:text;mso-width-percent:0;mso-height-percent:0;mso-width-relative:margin;mso-height-relative:margin;v-text-anchor:top" o:gfxdata="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" stroked="f">
-                <v:textbox inset="0,0,0,0">
-                  <w:txbxContent>
-                    <w:p>
-                      <w:pPr>
-                        <w:pStyle w:val="Caption"/>
-                        <w:rPr>
-                          <w:noProof/>
-                        </w:rPr>
-                      </w:pPr>
-                      <w:r>
-                        <w:t>Figure 1</w:t>
-                      </w:r>
-                      <w:r>
-                        <w:t xml:space="preserve">: OPD (lower left), OPR (upper left), </w:t>
-                      </w:r>
-                      <w:r>
-                        <w:br/>
-                      </w:r>
-                      <w:r>
-                        <w:t>OF</w:t>
-                      </w:r>
-                      <w:r>
-                        <w:t>E (lower right), OFV</w:t>
-                      </w:r>
-                      <w:r>
-                        <w:t xml:space="preserve"> (upper right)</w:t>
-                      </w:r>
-                    </w:p>
-                  </w:txbxContent>
-                </v:textbox>
-                <w10:wrap type="square"/>
-              </v:shape>
-            </w:pict>
-          </mc:Fallback>
-        </mc:AlternateContent>
-      </w:r>
-      <w:r>
-        <w:rPr>
-          <w:noProof/>
-        </w:rPr>
-        <w:t>After executing</w:t>
-      </w:r>
-      <w:r>
-        <w:rPr>
-          <w:noProof/>
-        </w:rPr>
-        <w:t>, a series of figures will be displayed for A and P including: the minimum and maximum CDF for each alpha-level, the combined minimum and maximum (figure 1 and 2), and an interactive 3D plot of the combinied minimum and maximum .</w:t>
-      </w:r>
-    </w:p>
-    <w:p>
-      <w:pPr>
-        <w:keepNext/>
-      </w:pPr>
-      <w:r>
-        <w:rPr>
-          <w:noProof/>
-        </w:rPr>
-        <mc:AlternateContent>
           <mc:Choice Requires="wpg">
             <w:drawing>
-              <wp:anchor distT="0" distB="0" distL="114300" distR="114300" simplePos="0" relativeHeight="251664384" behindDoc="0" locked="0" layoutInCell="1" allowOverlap="1" wp14:anchorId="01611D02" wp14:editId="05A279D9">
+              <wp:anchor distT="0" distB="0" distL="114300" distR="114300" simplePos="0" relativeHeight="251663360" behindDoc="0" locked="0" layoutInCell="1" allowOverlap="1" wp14:anchorId="01611D02" wp14:editId="05A279D9">
                 <wp:simplePos x="0" y="0"/>
                 <wp:positionH relativeFrom="column">
                   <wp:posOffset>3465195</wp:posOffset>
@@ -672,7 +674,7 @@
                           </pic:cNvPicPr>
                         </pic:nvPicPr>
                         <pic:blipFill rotWithShape="1">
-                          <a:blip r:embed="rId12">
+                          <a:blip r:embed="rId13">
                             <a:extLst>
                               <a:ext uri="{28A0092B-C50C-407E-A947-70E740481C1C}">
                                 <a14:useLocalDpi xmlns:a14="http://schemas.microsoft.com/office/drawing/2010/main" val="0"/>
@@ -755,12 +757,12 @@
           </mc:Choice>
           <mc:Fallback>
             <w:pict>
-              <v:group w14:anchorId="01611D02" id="Group 8" o:spid="_x0000_s1033" style="position:absolute;margin-left:272.85pt;margin-top:85.85pt;width:198pt;height:63pt;z-index:251664384;mso-width-relative:margin;mso-height-relative:margin" coordsize="23234,6565" o:gfxdata="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">
-                <v:shape id="Picture 5" o:spid="_x0000_s1034" type="#_x0000_t75" style="position:absolute;top:1143;width:23234;height:5422;visibility:visible;mso-wrap-style:square" o:gfxdata="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">
-                  <v:imagedata r:id="rId13" o:title="" croptop="14365f"/>
+              <v:group w14:anchorId="01611D02" id="Group 8" o:spid="_x0000_s1035" style="position:absolute;left:0;text-align:left;margin-left:272.85pt;margin-top:85.85pt;width:198pt;height:63pt;z-index:251663360;mso-width-relative:margin;mso-height-relative:margin" coordsize="23234,6565" o:gfxdata="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">
+                <v:shape id="Picture 5" o:spid="_x0000_s1036" type="#_x0000_t75" style="position:absolute;top:1143;width:23234;height:5422;visibility:visible;mso-wrap-style:square" o:gfxdata="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">
+                  <v:imagedata r:id="rId14" o:title="" croptop="14365f"/>
                   <v:path arrowok="t"/>
                 </v:shape>
-                <v:shape id="Text Box 7" o:spid="_x0000_s1035" type="#_x0000_t202" style="position:absolute;left:3048;width:13811;height:1143;visibility:visible;mso-wrap-style:square;v-text-anchor:top" o:gfxdata="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" stroked="f">
+                <v:shape id="Text Box 7" o:spid="_x0000_s1037" type="#_x0000_t202" style="position:absolute;left:3048;width:13811;height:1143;visibility:visible;mso-wrap-style:square;v-text-anchor:top" o:gfxdata="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" stroked="f">
                   <v:textbox inset="0,0,0,0">
                     <w:txbxContent>
                       <w:p>
@@ -788,7 +790,7 @@
           <w:noProof/>
         </w:rPr>
         <w:drawing>
-          <wp:anchor distT="0" distB="0" distL="114300" distR="114300" simplePos="0" relativeHeight="251659264" behindDoc="0" locked="0" layoutInCell="1" allowOverlap="1" wp14:anchorId="4B043304" wp14:editId="7B25F558">
+          <wp:anchor distT="0" distB="0" distL="114300" distR="114300" simplePos="0" relativeHeight="251658240" behindDoc="0" locked="0" layoutInCell="1" allowOverlap="1" wp14:anchorId="4B043304" wp14:editId="7B25F558">
             <wp:simplePos x="0" y="0"/>
             <wp:positionH relativeFrom="column">
               <wp:posOffset>3783965</wp:posOffset>
@@ -811,7 +813,7 @@
                     <pic:cNvPicPr/>
                   </pic:nvPicPr>
                   <pic:blipFill>
-                    <a:blip r:embed="rId14">
+                    <a:blip r:embed="rId15">
                       <a:extLst>
                         <a:ext uri="{28A0092B-C50C-407E-A947-70E740481C1C}">
                           <a14:useLocalDpi xmlns:a14="http://schemas.microsoft.com/office/drawing/2010/main" val="0"/>
@@ -867,7 +869,7 @@
                     <pic:cNvPicPr/>
                   </pic:nvPicPr>
                   <pic:blipFill>
-                    <a:blip r:embed="rId15"/>
+                    <a:blip r:embed="rId16"/>
                     <a:stretch>
                       <a:fillRect/>
                     </a:stretch>
@@ -908,7 +910,7 @@
         <w:rPr>
           <w:noProof/>
         </w:rPr>
-        <w:t>1</w:t>
+        <w:t>2</w:t>
       </w:r>
       <w:r>
         <w:rPr>
@@ -950,7 +952,7 @@
                     <pic:cNvPicPr/>
                   </pic:nvPicPr>
                   <pic:blipFill>
-                    <a:blip r:embed="rId16"/>
+                    <a:blip r:embed="rId17"/>
                     <a:stretch>
                       <a:fillRect/>
                     </a:stretch>
@@ -991,7 +993,7 @@
         <w:rPr>
           <w:noProof/>
         </w:rPr>
-        <w:t>2</w:t>
+        <w:t>3</w:t>
       </w:r>
       <w:r>
         <w:rPr>
@@ -1477,6 +1479,28 @@
     <w:name w:val="Normal"/>
     <w:qFormat/>
   </w:style>
+  <w:style w:type="paragraph" w:styleId="Heading2">
+    <w:name w:val="heading 2"/>
+    <w:basedOn w:val="Normal"/>
+    <w:next w:val="Normal"/>
+    <w:link w:val="Heading2Char"/>
+    <w:uiPriority w:val="9"/>
+    <w:unhideWhenUsed/>
+    <w:qFormat/>
+    <w:rsid w:val="00BC3576"/>
+    <w:pPr>
+      <w:keepNext/>
+      <w:keepLines/>
+      <w:spacing w:before="40" w:after="0"/>
+      <w:outlineLvl w:val="1"/>
+    </w:pPr>
+    <w:rPr>
+      <w:rFonts w:asciiTheme="majorHAnsi" w:eastAsiaTheme="majorEastAsia" w:hAnsiTheme="majorHAnsi" w:cstheme="majorBidi"/>
+      <w:color w:val="2E74B5" w:themeColor="accent1" w:themeShade="BF"/>
+      <w:sz w:val="26"/>
+      <w:szCs w:val="26"/>
+    </w:rPr>
+  </w:style>
   <w:style w:type="character" w:default="1" w:styleId="DefaultParagraphFont">
     <w:name w:val="Default Paragraph Font"/>
     <w:uiPriority w:val="1"/>
@@ -1610,6 +1634,19 @@
     <w:rsid w:val="00866AC3"/>
     <w:rPr>
       <w:vertAlign w:val="superscript"/>
+    </w:rPr>
+  </w:style>
+  <w:style w:type="character" w:customStyle="1" w:styleId="Heading2Char">
+    <w:name w:val="Heading 2 Char"/>
+    <w:basedOn w:val="DefaultParagraphFont"/>
+    <w:link w:val="Heading2"/>
+    <w:uiPriority w:val="9"/>
+    <w:rsid w:val="00BC3576"/>
+    <w:rPr>
+      <w:rFonts w:asciiTheme="majorHAnsi" w:eastAsiaTheme="majorEastAsia" w:hAnsiTheme="majorHAnsi" w:cstheme="majorBidi"/>
+      <w:color w:val="2E74B5" w:themeColor="accent1" w:themeShade="BF"/>
+      <w:sz w:val="26"/>
+      <w:szCs w:val="26"/>
     </w:rPr>
   </w:style>
 </w:styles>
@@ -1881,7 +1918,7 @@
 </file>
 
 <file path=customXml/itemProps1.xml><?xml version="1.0" encoding="utf-8"?>
-<ds:datastoreItem xmlns:ds="http://schemas.openxmlformats.org/officeDocument/2006/customXml" ds:itemID="{118E9062-4192-4FF4-BE59-973503255A9D}">
+<ds:datastoreItem xmlns:ds="http://schemas.openxmlformats.org/officeDocument/2006/customXml" ds:itemID="{388B3361-DEF0-405E-AFEA-8E15E556E232}">
   <ds:schemaRefs>
     <ds:schemaRef ds:uri="http://schemas.openxmlformats.org/officeDocument/2006/bibliography"/>
   </ds:schemaRefs>

</xml_diff>